<commit_message>
finish the A2 for MBD
</commit_message>
<xml_diff>
--- a/MBD_A2_package/MBD_Ass2_Team6.docx
+++ b/MBD_A2_package/MBD_Ass2_Team6.docx
@@ -1590,11 +1590,6 @@
       </w:r>
     </w:p>
     <w:p>
-      <w:pPr>
-        <w:rPr>
-          <w:rFonts w:hint="eastAsia"/>
-        </w:rPr>
-      </w:pPr>
       <w:r>
         <w:rPr>
           <w:noProof/>
@@ -3103,6 +3098,7 @@
       </w:pPr>
       <w:r>
         <w:rPr>
+          <w:noProof/>
           <w:lang w:val="en-GB"/>
         </w:rPr>
         <w:drawing>
@@ -3237,6 +3233,643 @@
       <w:pPr>
         <w:pStyle w:val="Heading2"/>
         <w:rPr>
+          <w:rFonts w:ascii="Times New Roman" w:eastAsia="Times New Roman" w:hAnsi="Times New Roman" w:cs="Times New Roman"/>
+          <w:b w:val="0"/>
+          <w:color w:val="auto"/>
+          <w:szCs w:val="24"/>
+          <w:lang w:val="en-GB"/>
+        </w:rPr>
+      </w:pPr>
+      <w:r>
+        <w:rPr>
+          <w:rFonts w:ascii="Times New Roman" w:eastAsia="Times New Roman" w:hAnsi="Times New Roman" w:cs="Times New Roman"/>
+          <w:b w:val="0"/>
+          <w:color w:val="auto"/>
+          <w:szCs w:val="24"/>
+          <w:lang w:val="en-GB"/>
+        </w:rPr>
+        <w:t>The top 10 highest rank of the pages:</w:t>
+      </w:r>
+    </w:p>
+    <w:tbl>
+      <w:tblPr>
+        <w:tblStyle w:val="TableGrid"/>
+        <w:tblW w:w="0" w:type="auto"/>
+        <w:jc w:val="center"/>
+        <w:tblLook w:val="04A0" w:firstRow="1" w:lastRow="0" w:firstColumn="1" w:lastColumn="0" w:noHBand="0" w:noVBand="1"/>
+      </w:tblPr>
+      <w:tblGrid>
+        <w:gridCol w:w="630"/>
+        <w:gridCol w:w="1576"/>
+        <w:gridCol w:w="2971"/>
+      </w:tblGrid>
+      <w:tr>
+        <w:trPr>
+          <w:jc w:val="center"/>
+        </w:trPr>
+        <w:tc>
+          <w:tcPr>
+            <w:tcW w:w="630" w:type="dxa"/>
+          </w:tcPr>
+          <w:p>
+            <w:pPr>
+              <w:rPr>
+                <w:lang w:val="en-GB"/>
+              </w:rPr>
+            </w:pPr>
+            <w:r>
+              <w:rPr>
+                <w:lang w:val="en-GB"/>
+              </w:rPr>
+              <w:t>No</w:t>
+            </w:r>
+          </w:p>
+        </w:tc>
+        <w:tc>
+          <w:tcPr>
+            <w:tcW w:w="1576" w:type="dxa"/>
+          </w:tcPr>
+          <w:p>
+            <w:pPr>
+              <w:rPr>
+                <w:lang w:val="en-GB"/>
+              </w:rPr>
+            </w:pPr>
+            <w:r>
+              <w:rPr>
+                <w:lang w:val="en-GB"/>
+              </w:rPr>
+              <w:t>Node ID</w:t>
+            </w:r>
+          </w:p>
+        </w:tc>
+        <w:tc>
+          <w:tcPr>
+            <w:tcW w:w="2971" w:type="dxa"/>
+          </w:tcPr>
+          <w:p>
+            <w:pPr>
+              <w:rPr>
+                <w:lang w:val="en-GB"/>
+              </w:rPr>
+            </w:pPr>
+            <w:r>
+              <w:rPr>
+                <w:lang w:val="en-GB"/>
+              </w:rPr>
+              <w:t>Rank</w:t>
+            </w:r>
+          </w:p>
+        </w:tc>
+      </w:tr>
+      <w:tr>
+        <w:trPr>
+          <w:jc w:val="center"/>
+        </w:trPr>
+        <w:tc>
+          <w:tcPr>
+            <w:tcW w:w="630" w:type="dxa"/>
+          </w:tcPr>
+          <w:p>
+            <w:pPr>
+              <w:rPr>
+                <w:lang w:val="en-GB"/>
+              </w:rPr>
+            </w:pPr>
+            <w:r>
+              <w:rPr>
+                <w:lang w:val="en-GB"/>
+              </w:rPr>
+              <w:t>1</w:t>
+            </w:r>
+          </w:p>
+        </w:tc>
+        <w:tc>
+          <w:tcPr>
+            <w:tcW w:w="1576" w:type="dxa"/>
+          </w:tcPr>
+          <w:p>
+            <w:pPr>
+              <w:rPr>
+                <w:lang w:val="en-GB"/>
+              </w:rPr>
+            </w:pPr>
+            <w:r>
+              <w:t>163075</w:t>
+            </w:r>
+          </w:p>
+        </w:tc>
+        <w:tc>
+          <w:tcPr>
+            <w:tcW w:w="2971" w:type="dxa"/>
+          </w:tcPr>
+          <w:p>
+            <w:pPr>
+              <w:rPr>
+                <w:lang w:val="en-GB"/>
+              </w:rPr>
+            </w:pPr>
+            <w:r>
+              <w:t>6.57930344155782E-4</w:t>
+            </w:r>
+          </w:p>
+        </w:tc>
+      </w:tr>
+      <w:tr>
+        <w:trPr>
+          <w:jc w:val="center"/>
+        </w:trPr>
+        <w:tc>
+          <w:tcPr>
+            <w:tcW w:w="630" w:type="dxa"/>
+          </w:tcPr>
+          <w:p>
+            <w:pPr>
+              <w:rPr>
+                <w:lang w:val="en-GB"/>
+              </w:rPr>
+            </w:pPr>
+            <w:r>
+              <w:rPr>
+                <w:lang w:val="en-GB"/>
+              </w:rPr>
+              <w:t>2</w:t>
+            </w:r>
+          </w:p>
+        </w:tc>
+        <w:tc>
+          <w:tcPr>
+            <w:tcW w:w="1576" w:type="dxa"/>
+          </w:tcPr>
+          <w:p>
+            <w:pPr>
+              <w:rPr>
+                <w:lang w:val="en-GB"/>
+              </w:rPr>
+            </w:pPr>
+            <w:r>
+              <w:t>597621</w:t>
+            </w:r>
+          </w:p>
+        </w:tc>
+        <w:tc>
+          <w:tcPr>
+            <w:tcW w:w="2971" w:type="dxa"/>
+          </w:tcPr>
+          <w:p>
+            <w:pPr>
+              <w:rPr>
+                <w:lang w:val="en-GB"/>
+              </w:rPr>
+            </w:pPr>
+            <w:r>
+              <w:t>6.538465907537884E-4</w:t>
+            </w:r>
+          </w:p>
+        </w:tc>
+      </w:tr>
+      <w:tr>
+        <w:trPr>
+          <w:jc w:val="center"/>
+        </w:trPr>
+        <w:tc>
+          <w:tcPr>
+            <w:tcW w:w="630" w:type="dxa"/>
+          </w:tcPr>
+          <w:p>
+            <w:pPr>
+              <w:rPr>
+                <w:lang w:val="en-GB"/>
+              </w:rPr>
+            </w:pPr>
+            <w:r>
+              <w:rPr>
+                <w:lang w:val="en-GB"/>
+              </w:rPr>
+              <w:t>3</w:t>
+            </w:r>
+          </w:p>
+        </w:tc>
+        <w:tc>
+          <w:tcPr>
+            <w:tcW w:w="1576" w:type="dxa"/>
+          </w:tcPr>
+          <w:p>
+            <w:pPr>
+              <w:rPr>
+                <w:lang w:val="en-GB"/>
+              </w:rPr>
+            </w:pPr>
+            <w:r>
+              <w:t>537039</w:t>
+            </w:r>
+          </w:p>
+        </w:tc>
+        <w:tc>
+          <w:tcPr>
+            <w:tcW w:w="2971" w:type="dxa"/>
+          </w:tcPr>
+          <w:p>
+            <w:pPr>
+              <w:rPr>
+                <w:lang w:val="en-GB"/>
+              </w:rPr>
+            </w:pPr>
+            <w:r>
+              <w:t>6.41168046820425E-4</w:t>
+            </w:r>
+          </w:p>
+        </w:tc>
+      </w:tr>
+      <w:tr>
+        <w:trPr>
+          <w:jc w:val="center"/>
+        </w:trPr>
+        <w:tc>
+          <w:tcPr>
+            <w:tcW w:w="630" w:type="dxa"/>
+          </w:tcPr>
+          <w:p>
+            <w:pPr>
+              <w:rPr>
+                <w:lang w:val="en-GB"/>
+              </w:rPr>
+            </w:pPr>
+            <w:r>
+              <w:rPr>
+                <w:lang w:val="en-GB"/>
+              </w:rPr>
+              <w:t>4</w:t>
+            </w:r>
+          </w:p>
+        </w:tc>
+        <w:tc>
+          <w:tcPr>
+            <w:tcW w:w="1576" w:type="dxa"/>
+          </w:tcPr>
+          <w:p>
+            <w:pPr>
+              <w:rPr>
+                <w:lang w:val="en-GB"/>
+              </w:rPr>
+            </w:pPr>
+            <w:r>
+              <w:t>41909</w:t>
+            </w:r>
+          </w:p>
+        </w:tc>
+        <w:tc>
+          <w:tcPr>
+            <w:tcW w:w="2971" w:type="dxa"/>
+          </w:tcPr>
+          <w:p>
+            <w:pPr>
+              <w:rPr>
+                <w:lang w:val="en-GB"/>
+              </w:rPr>
+            </w:pPr>
+            <w:r>
+              <w:t>6.250066824853455E-4</w:t>
+            </w:r>
+          </w:p>
+        </w:tc>
+      </w:tr>
+      <w:tr>
+        <w:trPr>
+          <w:jc w:val="center"/>
+        </w:trPr>
+        <w:tc>
+          <w:tcPr>
+            <w:tcW w:w="630" w:type="dxa"/>
+          </w:tcPr>
+          <w:p>
+            <w:pPr>
+              <w:rPr>
+                <w:lang w:val="en-GB"/>
+              </w:rPr>
+            </w:pPr>
+            <w:r>
+              <w:rPr>
+                <w:lang w:val="en-GB"/>
+              </w:rPr>
+              <w:t>5</w:t>
+            </w:r>
+          </w:p>
+        </w:tc>
+        <w:tc>
+          <w:tcPr>
+            <w:tcW w:w="1576" w:type="dxa"/>
+          </w:tcPr>
+          <w:p>
+            <w:pPr>
+              <w:rPr>
+                <w:lang w:val="en-GB"/>
+              </w:rPr>
+            </w:pPr>
+            <w:r>
+              <w:t>384666</w:t>
+            </w:r>
+          </w:p>
+        </w:tc>
+        <w:tc>
+          <w:tcPr>
+            <w:tcW w:w="2971" w:type="dxa"/>
+          </w:tcPr>
+          <w:p>
+            <w:pPr>
+              <w:rPr>
+                <w:lang w:val="en-GB"/>
+              </w:rPr>
+            </w:pPr>
+            <w:r>
+              <w:t>5.398350690554848E-4</w:t>
+            </w:r>
+          </w:p>
+        </w:tc>
+      </w:tr>
+      <w:tr>
+        <w:trPr>
+          <w:jc w:val="center"/>
+        </w:trPr>
+        <w:tc>
+          <w:tcPr>
+            <w:tcW w:w="630" w:type="dxa"/>
+          </w:tcPr>
+          <w:p>
+            <w:pPr>
+              <w:rPr>
+                <w:lang w:val="en-GB"/>
+              </w:rPr>
+            </w:pPr>
+            <w:r>
+              <w:rPr>
+                <w:lang w:val="en-GB"/>
+              </w:rPr>
+              <w:t>6</w:t>
+            </w:r>
+          </w:p>
+        </w:tc>
+        <w:tc>
+          <w:tcPr>
+            <w:tcW w:w="1576" w:type="dxa"/>
+          </w:tcPr>
+          <w:p>
+            <w:pPr>
+              <w:rPr>
+                <w:lang w:val="en-GB"/>
+              </w:rPr>
+            </w:pPr>
+            <w:r>
+              <w:t>504140</w:t>
+            </w:r>
+          </w:p>
+        </w:tc>
+        <w:tc>
+          <w:tcPr>
+            <w:tcW w:w="2971" w:type="dxa"/>
+          </w:tcPr>
+          <w:p>
+            <w:pPr>
+              <w:rPr>
+                <w:lang w:val="en-GB"/>
+              </w:rPr>
+            </w:pPr>
+            <w:r>
+              <w:t>5.375654569547856E-4</w:t>
+            </w:r>
+          </w:p>
+        </w:tc>
+      </w:tr>
+      <w:tr>
+        <w:trPr>
+          <w:jc w:val="center"/>
+        </w:trPr>
+        <w:tc>
+          <w:tcPr>
+            <w:tcW w:w="630" w:type="dxa"/>
+          </w:tcPr>
+          <w:p>
+            <w:pPr>
+              <w:rPr>
+                <w:lang w:val="en-GB"/>
+              </w:rPr>
+            </w:pPr>
+            <w:r>
+              <w:rPr>
+                <w:lang w:val="en-GB"/>
+              </w:rPr>
+              <w:t>7</w:t>
+            </w:r>
+          </w:p>
+        </w:tc>
+        <w:tc>
+          <w:tcPr>
+            <w:tcW w:w="1576" w:type="dxa"/>
+          </w:tcPr>
+          <w:p>
+            <w:pPr>
+              <w:rPr>
+                <w:lang w:val="en-GB"/>
+              </w:rPr>
+            </w:pPr>
+            <w:r>
+              <w:t>605856</w:t>
+            </w:r>
+          </w:p>
+        </w:tc>
+        <w:tc>
+          <w:tcPr>
+            <w:tcW w:w="2971" w:type="dxa"/>
+          </w:tcPr>
+          <w:p>
+            <w:pPr>
+              <w:rPr>
+                <w:lang w:val="en-GB"/>
+              </w:rPr>
+            </w:pPr>
+            <w:r>
+              <w:t>5.267175479252007E-4</w:t>
+            </w:r>
+          </w:p>
+        </w:tc>
+      </w:tr>
+      <w:tr>
+        <w:trPr>
+          <w:jc w:val="center"/>
+        </w:trPr>
+        <w:tc>
+          <w:tcPr>
+            <w:tcW w:w="630" w:type="dxa"/>
+          </w:tcPr>
+          <w:p>
+            <w:pPr>
+              <w:rPr>
+                <w:lang w:val="en-GB"/>
+              </w:rPr>
+            </w:pPr>
+            <w:r>
+              <w:rPr>
+                <w:lang w:val="en-GB"/>
+              </w:rPr>
+              <w:t>8</w:t>
+            </w:r>
+          </w:p>
+        </w:tc>
+        <w:tc>
+          <w:tcPr>
+            <w:tcW w:w="1576" w:type="dxa"/>
+          </w:tcPr>
+          <w:p>
+            <w:pPr>
+              <w:rPr>
+                <w:lang w:val="en-GB"/>
+              </w:rPr>
+            </w:pPr>
+            <w:r>
+              <w:t>551829</w:t>
+            </w:r>
+          </w:p>
+        </w:tc>
+        <w:tc>
+          <w:tcPr>
+            <w:tcW w:w="2971" w:type="dxa"/>
+          </w:tcPr>
+          <w:p>
+            <w:pPr>
+              <w:rPr>
+                <w:lang w:val="en-GB"/>
+              </w:rPr>
+            </w:pPr>
+            <w:r>
+              <w:t>5.168942917752945E-4</w:t>
+            </w:r>
+          </w:p>
+        </w:tc>
+      </w:tr>
+      <w:tr>
+        <w:trPr>
+          <w:jc w:val="center"/>
+        </w:trPr>
+        <w:tc>
+          <w:tcPr>
+            <w:tcW w:w="630" w:type="dxa"/>
+          </w:tcPr>
+          <w:p>
+            <w:pPr>
+              <w:rPr>
+                <w:lang w:val="en-GB"/>
+              </w:rPr>
+            </w:pPr>
+            <w:r>
+              <w:rPr>
+                <w:lang w:val="en-GB"/>
+              </w:rPr>
+              <w:t>9</w:t>
+            </w:r>
+          </w:p>
+        </w:tc>
+        <w:tc>
+          <w:tcPr>
+            <w:tcW w:w="1576" w:type="dxa"/>
+          </w:tcPr>
+          <w:p>
+            <w:pPr>
+              <w:rPr>
+                <w:lang w:val="en-GB"/>
+              </w:rPr>
+            </w:pPr>
+            <w:r>
+              <w:t>486980</w:t>
+            </w:r>
+          </w:p>
+        </w:tc>
+        <w:tc>
+          <w:tcPr>
+            <w:tcW w:w="2971" w:type="dxa"/>
+          </w:tcPr>
+          <w:p>
+            <w:pPr>
+              <w:rPr>
+                <w:lang w:val="en-GB"/>
+              </w:rPr>
+            </w:pPr>
+            <w:r>
+              <w:t>5.135998255216842E-4</w:t>
+            </w:r>
+          </w:p>
+        </w:tc>
+      </w:tr>
+      <w:tr>
+        <w:trPr>
+          <w:jc w:val="center"/>
+        </w:trPr>
+        <w:tc>
+          <w:tcPr>
+            <w:tcW w:w="630" w:type="dxa"/>
+          </w:tcPr>
+          <w:p>
+            <w:pPr>
+              <w:rPr>
+                <w:lang w:val="en-GB"/>
+              </w:rPr>
+            </w:pPr>
+            <w:r>
+              <w:rPr>
+                <w:lang w:val="en-GB"/>
+              </w:rPr>
+              <w:t>10</w:t>
+            </w:r>
+          </w:p>
+        </w:tc>
+        <w:tc>
+          <w:tcPr>
+            <w:tcW w:w="1576" w:type="dxa"/>
+          </w:tcPr>
+          <w:p>
+            <w:pPr>
+              <w:rPr>
+                <w:lang w:val="en-GB"/>
+              </w:rPr>
+            </w:pPr>
+            <w:r>
+              <w:t>558791</w:t>
+            </w:r>
+          </w:p>
+        </w:tc>
+        <w:tc>
+          <w:tcPr>
+            <w:tcW w:w="2971" w:type="dxa"/>
+          </w:tcPr>
+          <w:p>
+            <w:pPr>
+              <w:rPr>
+                <w:lang w:val="en-GB"/>
+              </w:rPr>
+            </w:pPr>
+            <w:r>
+              <w:t>5.046655488181088E-4</w:t>
+            </w:r>
+          </w:p>
+        </w:tc>
+      </w:tr>
+    </w:tbl>
+    <w:p>
+      <w:pPr>
+        <w:rPr>
+          <w:lang w:val="en-GB"/>
+        </w:rPr>
+      </w:pPr>
+      <w:r>
+        <w:rPr>
+          <w:lang w:val="en-GB"/>
+        </w:rPr>
+        <w:t>The codes and the relative document are in the zip.</w:t>
+      </w:r>
+    </w:p>
+    <w:p>
+      <w:pPr>
+        <w:pStyle w:val="Heading2"/>
+        <w:rPr>
           <w:lang w:val="en-GB"/>
         </w:rPr>
       </w:pPr>
@@ -3312,6 +3945,7 @@
         <w:rPr>
           <w:lang w:val="en-GB"/>
         </w:rPr>
+        <w:lastRenderedPageBreak/>
         <w:t xml:space="preserve">4.1 </w:t>
       </w:r>
       <w:r>
@@ -3681,7 +4315,6 @@
         <w:rPr>
           <w:lang w:val="en-GB"/>
         </w:rPr>
-        <w:lastRenderedPageBreak/>
         <w:t>h(</w:t>
       </w:r>
       <w:proofErr w:type="gramEnd"/>
@@ -4488,6 +5121,7 @@
         <w:rPr>
           <w:lang w:val="en-GB"/>
         </w:rPr>
+        <w:lastRenderedPageBreak/>
         <w:t>h(</w:t>
       </w:r>
       <w:proofErr w:type="gramEnd"/>
@@ -4857,7 +5491,6 @@
         <w:rPr>
           <w:lang w:val="en-GB"/>
         </w:rPr>
-        <w:lastRenderedPageBreak/>
         <w:t>Q</w:t>
       </w:r>
       <w:r>

</xml_diff>